<commit_message>
PlayerController now checks whether collision is under bird (e.g. flying or walking)
</commit_message>
<xml_diff>
--- a/Project Design Doc [WORD].docx
+++ b/Project Design Doc [WORD].docx
@@ -6159,13 +6159,89 @@
       </w:r>
     </w:p>
     <w:p>
+      <w:pPr>
+        <w:pStyle w:val="Heading2"/>
+      </w:pPr>
       <w:r>
-        <w:t>Turn baked lighting back on for builds</w:t>
+        <w:t>TODO</w:t>
+      </w:r>
+    </w:p>
+    <w:p>
+      <w:r>
+        <w:t>Turn baked lighting back on for builds (Baked global Illumination)</w:t>
+      </w:r>
+    </w:p>
+    <w:p>
+      <w:r>
+        <w:t>Cage needs colliders</w:t>
+      </w:r>
+    </w:p>
+    <w:p>
+      <w:r>
+        <w:t>2nd Milestone</w:t>
+      </w:r>
+    </w:p>
+    <w:p>
+      <w:r>
+        <w:t>3rd Milestone</w:t>
+      </w:r>
+    </w:p>
+    <w:p>
+      <w:r>
+        <w:t>4th Milestone</w:t>
+      </w:r>
+    </w:p>
+    <w:p>
+      <w:r>
+        <w:t>5</w:t>
       </w:r>
       <w:r>
-        <w:t xml:space="preserve"> (Baked global Illumination)</w:t>
+        <w:t>th Milestone</w:t>
       </w:r>
     </w:p>
+    <w:p/>
+    <w:p>
+      <w:pPr>
+        <w:pStyle w:val="Heading2"/>
+      </w:pPr>
+      <w:r>
+        <w:t>DOING</w:t>
+      </w:r>
+    </w:p>
+    <w:p>
+      <w:r>
+        <w:t>1st Milestone</w:t>
+      </w:r>
+    </w:p>
+    <w:p/>
+    <w:p>
+      <w:pPr>
+        <w:pStyle w:val="Heading2"/>
+      </w:pPr>
+      <w:r>
+        <w:t>DONE</w:t>
+      </w:r>
+    </w:p>
+    <w:p>
+      <w:proofErr w:type="spellStart"/>
+      <w:r>
+        <w:t>PlayerController</w:t>
+      </w:r>
+      <w:proofErr w:type="spellEnd"/>
+      <w:r>
+        <w:t xml:space="preserve"> now checks if </w:t>
+      </w:r>
+      <w:r>
+        <w:t>collision</w:t>
+      </w:r>
+      <w:r>
+        <w:t xml:space="preserve"> is on bottom of bird (e.g. is bird walking)</w:t>
+      </w:r>
+      <w:r>
+        <w:t>. Walk speed should be slower.</w:t>
+      </w:r>
+    </w:p>
+    <w:p/>
     <w:sectPr>
       <w:pgSz w:w="12240" w:h="15840"/>
       <w:pgMar w:top="360" w:right="1080" w:bottom="720" w:left="1080" w:header="720" w:footer="720" w:gutter="0"/>

</xml_diff>

<commit_message>
Setup and bulk of code for level two. Partial setup for seed carying/eating.
</commit_message>
<xml_diff>
--- a/Project Design Doc [WORD].docx
+++ b/Project Design Doc [WORD].docx
@@ -6199,16 +6199,6 @@
     </w:p>
     <w:p>
       <w:r>
-        <w:t>Load/SaveProgress</w:t>
-      </w:r>
-    </w:p>
-    <w:p>
-      <w:r>
-        <w:t>2nd Milestone</w:t>
-      </w:r>
-    </w:p>
-    <w:p>
-      <w:r>
         <w:t>3rd Milestone</w:t>
       </w:r>
     </w:p>
@@ -6222,6 +6212,11 @@
         <w:t>5th Milestone</w:t>
       </w:r>
     </w:p>
+    <w:p>
+      <w:r>
+        <w:t>Disable player control (including partial) when eating/bathing/in tutorial</w:t>
+      </w:r>
+    </w:p>
     <w:p/>
     <w:p>
       <w:pPr>
@@ -6233,7 +6228,7 @@
     </w:p>
     <w:p>
       <w:r>
-        <w:t>1st Milestone</w:t>
+        <w:t>2nd Milestone</w:t>
       </w:r>
     </w:p>
     <w:p/>
@@ -6257,6 +6252,16 @@
       </w:r>
       <w:r>
         <w:t>. Walk speed should be slower.</w:t>
+      </w:r>
+    </w:p>
+    <w:p>
+      <w:r>
+        <w:t>Load/SaveProgress</w:t>
+      </w:r>
+    </w:p>
+    <w:p>
+      <w:r>
+        <w:t>1st Milestone</w:t>
       </w:r>
     </w:p>
     <w:p/>

</xml_diff>

<commit_message>
Basics of Level 3 set up. Cage collisions now in place - note can't yet open door.
</commit_message>
<xml_diff>
--- a/Project Design Doc [WORD].docx
+++ b/Project Design Doc [WORD].docx
@@ -6194,16 +6194,6 @@
     </w:p>
     <w:p>
       <w:r>
-        <w:t>Cage needs colliders</w:t>
-      </w:r>
-    </w:p>
-    <w:p>
-      <w:r>
-        <w:t>3rd Milestone</w:t>
-      </w:r>
-    </w:p>
-    <w:p>
-      <w:r>
         <w:t>4th Milestone</w:t>
       </w:r>
     </w:p>
@@ -6228,7 +6218,7 @@
     </w:p>
     <w:p>
       <w:r>
-        <w:t>2nd Milestone</w:t>
+        <w:t>3rd Milestone</w:t>
       </w:r>
     </w:p>
     <w:p/>
@@ -6241,8 +6231,13 @@
       </w:r>
     </w:p>
     <w:p>
+      <w:proofErr w:type="spellStart"/>
       <w:r>
-        <w:t xml:space="preserve">PlayerController now checks if </w:t>
+        <w:t>PlayerController</w:t>
+      </w:r>
+      <w:proofErr w:type="spellEnd"/>
+      <w:r>
+        <w:t xml:space="preserve"> now checks if </w:t>
       </w:r>
       <w:r>
         <w:t>collision</w:t>
@@ -6256,12 +6251,27 @@
     </w:p>
     <w:p>
       <w:r>
-        <w:t>Load/SaveProgress</w:t>
+        <w:t>Load/</w:t>
+      </w:r>
+      <w:proofErr w:type="spellStart"/>
+      <w:r>
+        <w:t>SaveProgress</w:t>
+      </w:r>
+      <w:proofErr w:type="spellEnd"/>
+    </w:p>
+    <w:p>
+      <w:r>
+        <w:t>1st Milestone</w:t>
       </w:r>
     </w:p>
     <w:p>
       <w:r>
-        <w:t>1st Milestone</w:t>
+        <w:t>2nd Milestone</w:t>
+      </w:r>
+    </w:p>
+    <w:p>
+      <w:r>
+        <w:t>Cage needs colliders</w:t>
       </w:r>
     </w:p>
     <w:p/>

</xml_diff>

<commit_message>
Seedboxes now of bird child object when carried Tag whole house with CanUseClaw
</commit_message>
<xml_diff>
--- a/Project Design Doc [WORD].docx
+++ b/Project Design Doc [WORD].docx
@@ -6175,8 +6175,12 @@
         <w:pStyle w:val="Heading1"/>
       </w:pPr>
       <w:r>
-        <w:lastRenderedPageBreak/>
         <w:t>Notes</w:t>
+      </w:r>
+    </w:p>
+    <w:p>
+      <w:r>
+        <w:t>Can hide food In bathroom bin</w:t>
       </w:r>
     </w:p>
     <w:p>
@@ -6189,22 +6193,17 @@
     </w:p>
     <w:p>
       <w:r>
-        <w:t>Turn baked lighting back on for builds (Baked global Illumination)</w:t>
-      </w:r>
-    </w:p>
-    <w:p>
-      <w:r>
-        <w:t>4th Milestone</w:t>
-      </w:r>
-    </w:p>
-    <w:p>
-      <w:r>
         <w:t>5th Milestone</w:t>
       </w:r>
     </w:p>
     <w:p>
       <w:r>
         <w:t>Disable player control (including partial) when eating/bathing/in tutorial</w:t>
+      </w:r>
+    </w:p>
+    <w:p>
+      <w:r>
+        <w:t>Sometimes when letting go of seed, physics goes a bit mad.</w:t>
       </w:r>
     </w:p>
     <w:p/>
@@ -6218,7 +6217,7 @@
     </w:p>
     <w:p>
       <w:r>
-        <w:t>3rd Milestone</w:t>
+        <w:t>4th Milestone</w:t>
       </w:r>
     </w:p>
     <w:p/>
@@ -6231,13 +6230,8 @@
       </w:r>
     </w:p>
     <w:p>
-      <w:proofErr w:type="spellStart"/>
       <w:r>
-        <w:t>PlayerController</w:t>
-      </w:r>
-      <w:proofErr w:type="spellEnd"/>
-      <w:r>
-        <w:t xml:space="preserve"> now checks if </w:t>
+        <w:t xml:space="preserve">PlayerController now checks if </w:t>
       </w:r>
       <w:r>
         <w:t>collision</w:t>
@@ -6251,13 +6245,8 @@
     </w:p>
     <w:p>
       <w:r>
-        <w:t>Load/</w:t>
+        <w:t>Load/SaveProgress</w:t>
       </w:r>
-      <w:proofErr w:type="spellStart"/>
-      <w:r>
-        <w:t>SaveProgress</w:t>
-      </w:r>
-      <w:proofErr w:type="spellEnd"/>
     </w:p>
     <w:p>
       <w:r>
@@ -6274,6 +6263,17 @@
         <w:t>Cage needs colliders</w:t>
       </w:r>
     </w:p>
+    <w:p>
+      <w:r>
+        <w:t>Turn baked lighting back on for builds (Baked global Illumination)</w:t>
+      </w:r>
+    </w:p>
+    <w:p>
+      <w:r>
+        <w:t>3rd Milestone</w:t>
+      </w:r>
+    </w:p>
+    <w:p/>
     <w:p/>
     <w:sectPr>
       <w:pgSz w:w="12240" w:h="15840"/>

</xml_diff>

<commit_message>
Bird animations for flying/eating/hopping/idle Need to revisit so idles don't happen when beak is full and trigger for on ground is a bit odd
</commit_message>
<xml_diff>
--- a/Project Design Doc [WORD].docx
+++ b/Project Design Doc [WORD].docx
@@ -6175,12 +6175,8 @@
         <w:pStyle w:val="Heading1"/>
       </w:pPr>
       <w:r>
+        <w:lastRenderedPageBreak/>
         <w:t>Notes</w:t>
-      </w:r>
-    </w:p>
-    <w:p>
-      <w:r>
-        <w:t>Can hide food In bathroom bin</w:t>
       </w:r>
     </w:p>
     <w:p>
@@ -6193,17 +6189,25 @@
     </w:p>
     <w:p>
       <w:r>
-        <w:t>5th Milestone</w:t>
-      </w:r>
-    </w:p>
-    <w:p>
-      <w:r>
         <w:t>Disable player control (including partial) when eating/bathing/in tutorial</w:t>
       </w:r>
     </w:p>
     <w:p>
       <w:r>
         <w:t>Sometimes when letting go of seed, physics goes a bit mad.</w:t>
+      </w:r>
+    </w:p>
+    <w:p>
+      <w:r>
+        <w:t xml:space="preserve">Animation: </w:t>
+      </w:r>
+      <w:r>
+        <w:t>Need to revisit so idles don't happen when beak is full and trigger for on ground is a bit odd</w:t>
+      </w:r>
+    </w:p>
+    <w:p>
+      <w:r>
+        <w:t>Box fall sound.</w:t>
       </w:r>
     </w:p>
     <w:p/>
@@ -6217,7 +6221,7 @@
     </w:p>
     <w:p>
       <w:r>
-        <w:t>4th Milestone</w:t>
+        <w:t>5th Milestone</w:t>
       </w:r>
     </w:p>
     <w:p/>
@@ -6230,8 +6234,13 @@
       </w:r>
     </w:p>
     <w:p>
+      <w:proofErr w:type="spellStart"/>
       <w:r>
-        <w:t xml:space="preserve">PlayerController now checks if </w:t>
+        <w:t>PlayerController</w:t>
+      </w:r>
+      <w:proofErr w:type="spellEnd"/>
+      <w:r>
+        <w:t xml:space="preserve"> now checks if </w:t>
       </w:r>
       <w:r>
         <w:t>collision</w:t>
@@ -6245,8 +6254,13 @@
     </w:p>
     <w:p>
       <w:r>
-        <w:t>Load/SaveProgress</w:t>
+        <w:t>Load/</w:t>
       </w:r>
+      <w:proofErr w:type="spellStart"/>
+      <w:r>
+        <w:t>SaveProgress</w:t>
+      </w:r>
+      <w:proofErr w:type="spellEnd"/>
     </w:p>
     <w:p>
       <w:r>
@@ -6271,6 +6285,11 @@
     <w:p>
       <w:r>
         <w:t>3rd Milestone</w:t>
+      </w:r>
+    </w:p>
+    <w:p>
+      <w:r>
+        <w:t>4th Milestone</w:t>
       </w:r>
     </w:p>
     <w:p/>

</xml_diff>

<commit_message>
Change COllision mode so as to not fall through floor etc
</commit_message>
<xml_diff>
--- a/Project Design Doc [WORD].docx
+++ b/Project Design Doc [WORD].docx
@@ -4499,7 +4499,236 @@
                       <w:i/>
                       <w:color w:val="B7B7B7"/>
                     </w:rPr>
-                    <w:t>26</w:t>
+                    <w:t>26/08</w:t>
+                  </w:r>
+                </w:p>
+              </w:tc>
+            </w:tr>
+          </w:tbl>
+          <w:p>
+            <w:pPr>
+              <w:widowControl w:val="0"/>
+              <w:spacing w:line="240" w:lineRule="auto"/>
+              <w:rPr>
+                <w:i/>
+                <w:color w:val="B7B7B7"/>
+                <w:sz w:val="12"/>
+                <w:szCs w:val="12"/>
+              </w:rPr>
+            </w:pPr>
+          </w:p>
+        </w:tc>
+      </w:tr>
+      <w:tr>
+        <w:tc>
+          <w:tcPr>
+            <w:tcW w:w="1410" w:type="dxa"/>
+            <w:shd w:val="clear" w:color="auto" w:fill="F3F3F3"/>
+            <w:tcMar>
+              <w:top w:w="144" w:type="dxa"/>
+              <w:left w:w="144" w:type="dxa"/>
+              <w:bottom w:w="144" w:type="dxa"/>
+              <w:right w:w="144" w:type="dxa"/>
+            </w:tcMar>
+            <w:vAlign w:val="center"/>
+          </w:tcPr>
+          <w:p>
+            <w:pPr>
+              <w:widowControl w:val="0"/>
+              <w:spacing w:line="240" w:lineRule="auto"/>
+              <w:jc w:val="right"/>
+              <w:rPr>
+                <w:b/>
+              </w:rPr>
+            </w:pPr>
+            <w:r>
+              <w:rPr>
+                <w:b/>
+              </w:rPr>
+              <w:t>#</w:t>
+            </w:r>
+            <w:r>
+              <w:rPr>
+                <w:b/>
+              </w:rPr>
+              <w:t>6</w:t>
+            </w:r>
+          </w:p>
+        </w:tc>
+        <w:tc>
+          <w:tcPr>
+            <w:tcW w:w="7215" w:type="dxa"/>
+            <w:shd w:val="clear" w:color="auto" w:fill="auto"/>
+            <w:tcMar>
+              <w:top w:w="100" w:type="dxa"/>
+              <w:left w:w="100" w:type="dxa"/>
+              <w:bottom w:w="100" w:type="dxa"/>
+              <w:right w:w="100" w:type="dxa"/>
+            </w:tcMar>
+            <w:vAlign w:val="center"/>
+          </w:tcPr>
+          <w:p>
+            <w:pPr>
+              <w:widowControl w:val="0"/>
+              <w:spacing w:line="240" w:lineRule="auto"/>
+              <w:rPr>
+                <w:i/>
+                <w:color w:val="B7B7B7"/>
+                <w:sz w:val="12"/>
+                <w:szCs w:val="12"/>
+              </w:rPr>
+            </w:pPr>
+          </w:p>
+          <w:tbl>
+            <w:tblPr>
+              <w:tblStyle w:val="aff3"/>
+              <w:tblW w:w="7015" w:type="dxa"/>
+              <w:tblBorders>
+                <w:top w:val="single" w:sz="8" w:space="0" w:color="B7B7B7"/>
+                <w:left w:val="single" w:sz="8" w:space="0" w:color="B7B7B7"/>
+                <w:bottom w:val="single" w:sz="8" w:space="0" w:color="B7B7B7"/>
+                <w:right w:val="single" w:sz="8" w:space="0" w:color="B7B7B7"/>
+                <w:insideH w:val="single" w:sz="8" w:space="0" w:color="B7B7B7"/>
+                <w:insideV w:val="single" w:sz="8" w:space="0" w:color="B7B7B7"/>
+              </w:tblBorders>
+              <w:tblLayout w:type="fixed"/>
+              <w:tblLook w:val="0600" w:firstRow="0" w:lastRow="0" w:firstColumn="0" w:lastColumn="0" w:noHBand="1" w:noVBand="1"/>
+            </w:tblPr>
+            <w:tblGrid>
+              <w:gridCol w:w="7015"/>
+            </w:tblGrid>
+            <w:tr>
+              <w:tc>
+                <w:tcPr>
+                  <w:tcW w:w="7015" w:type="dxa"/>
+                  <w:shd w:val="clear" w:color="auto" w:fill="auto"/>
+                  <w:tcMar>
+                    <w:top w:w="100" w:type="dxa"/>
+                    <w:left w:w="100" w:type="dxa"/>
+                    <w:bottom w:w="100" w:type="dxa"/>
+                    <w:right w:w="100" w:type="dxa"/>
+                  </w:tcMar>
+                </w:tcPr>
+                <w:p>
+                  <w:pPr>
+                    <w:widowControl w:val="0"/>
+                    <w:numPr>
+                      <w:ilvl w:val="0"/>
+                      <w:numId w:val="1"/>
+                    </w:numPr>
+                    <w:spacing w:line="240" w:lineRule="auto"/>
+                    <w:ind w:left="340" w:hanging="270"/>
+                    <w:rPr>
+                      <w:i/>
+                      <w:color w:val="B7B7B7"/>
+                    </w:rPr>
+                  </w:pPr>
+                  <w:r>
+                    <w:rPr>
+                      <w:i/>
+                      <w:color w:val="B7B7B7"/>
+                    </w:rPr>
+                    <w:t>Achievements</w:t>
+                  </w:r>
+                  <w:r>
+                    <w:rPr>
+                      <w:i/>
+                      <w:color w:val="B7B7B7"/>
+                    </w:rPr>
+                    <w:t>, room clutter</w:t>
+                  </w:r>
+                  <w:r>
+                    <w:rPr>
+                      <w:i/>
+                      <w:color w:val="B7B7B7"/>
+                    </w:rPr>
+                    <w:t xml:space="preserve"> and finetune features</w:t>
+                  </w:r>
+                </w:p>
+              </w:tc>
+            </w:tr>
+          </w:tbl>
+          <w:p>
+            <w:pPr>
+              <w:widowControl w:val="0"/>
+              <w:spacing w:line="240" w:lineRule="auto"/>
+              <w:rPr>
+                <w:i/>
+                <w:color w:val="B7B7B7"/>
+                <w:sz w:val="12"/>
+                <w:szCs w:val="12"/>
+              </w:rPr>
+            </w:pPr>
+          </w:p>
+        </w:tc>
+        <w:tc>
+          <w:tcPr>
+            <w:tcW w:w="1455" w:type="dxa"/>
+            <w:shd w:val="clear" w:color="auto" w:fill="auto"/>
+            <w:tcMar>
+              <w:top w:w="100" w:type="dxa"/>
+              <w:left w:w="100" w:type="dxa"/>
+              <w:bottom w:w="100" w:type="dxa"/>
+              <w:right w:w="100" w:type="dxa"/>
+            </w:tcMar>
+            <w:vAlign w:val="center"/>
+          </w:tcPr>
+          <w:p>
+            <w:pPr>
+              <w:widowControl w:val="0"/>
+              <w:spacing w:line="240" w:lineRule="auto"/>
+              <w:rPr>
+                <w:i/>
+                <w:color w:val="B7B7B7"/>
+                <w:sz w:val="12"/>
+                <w:szCs w:val="12"/>
+              </w:rPr>
+            </w:pPr>
+          </w:p>
+          <w:tbl>
+            <w:tblPr>
+              <w:tblStyle w:val="aff4"/>
+              <w:tblW w:w="1255" w:type="dxa"/>
+              <w:tblBorders>
+                <w:top w:val="single" w:sz="8" w:space="0" w:color="B7B7B7"/>
+                <w:left w:val="single" w:sz="8" w:space="0" w:color="B7B7B7"/>
+                <w:bottom w:val="single" w:sz="8" w:space="0" w:color="B7B7B7"/>
+                <w:right w:val="single" w:sz="8" w:space="0" w:color="B7B7B7"/>
+                <w:insideH w:val="single" w:sz="8" w:space="0" w:color="B7B7B7"/>
+                <w:insideV w:val="single" w:sz="8" w:space="0" w:color="B7B7B7"/>
+              </w:tblBorders>
+              <w:tblLayout w:type="fixed"/>
+              <w:tblLook w:val="0600" w:firstRow="0" w:lastRow="0" w:firstColumn="0" w:lastColumn="0" w:noHBand="1" w:noVBand="1"/>
+            </w:tblPr>
+            <w:tblGrid>
+              <w:gridCol w:w="1255"/>
+            </w:tblGrid>
+            <w:tr>
+              <w:tc>
+                <w:tcPr>
+                  <w:tcW w:w="1255" w:type="dxa"/>
+                  <w:shd w:val="clear" w:color="auto" w:fill="auto"/>
+                  <w:tcMar>
+                    <w:top w:w="100" w:type="dxa"/>
+                    <w:left w:w="100" w:type="dxa"/>
+                    <w:bottom w:w="100" w:type="dxa"/>
+                    <w:right w:w="100" w:type="dxa"/>
+                  </w:tcMar>
+                </w:tcPr>
+                <w:p>
+                  <w:pPr>
+                    <w:widowControl w:val="0"/>
+                    <w:spacing w:line="240" w:lineRule="auto"/>
+                    <w:rPr>
+                      <w:i/>
+                    </w:rPr>
+                  </w:pPr>
+                  <w:r>
+                    <w:rPr>
+                      <w:i/>
+                      <w:color w:val="B7B7B7"/>
+                    </w:rPr>
+                    <w:t>01</w:t>
                   </w:r>
                   <w:r>
                     <w:rPr>
@@ -4628,12 +4857,14 @@
                     <w:ind w:left="340" w:hanging="270"/>
                     <w:rPr>
                       <w:i/>
+                      <w:strike/>
                       <w:color w:val="B7B7B7"/>
                     </w:rPr>
                   </w:pPr>
                   <w:r>
                     <w:rPr>
                       <w:i/>
+                      <w:strike/>
                       <w:color w:val="B7B7B7"/>
                     </w:rPr>
                     <w:t>Showering (level 4)</w:t>
@@ -4658,51 +4889,7 @@
                       <w:i/>
                       <w:color w:val="B7B7B7"/>
                     </w:rPr>
-                    <w:t>Achievements</w:t>
-                  </w:r>
-                </w:p>
-                <w:p>
-                  <w:pPr>
-                    <w:widowControl w:val="0"/>
-                    <w:numPr>
-                      <w:ilvl w:val="0"/>
-                      <w:numId w:val="1"/>
-                    </w:numPr>
-                    <w:spacing w:line="240" w:lineRule="auto"/>
-                    <w:ind w:left="340" w:hanging="270"/>
-                    <w:rPr>
-                      <w:i/>
-                      <w:color w:val="B7B7B7"/>
-                    </w:rPr>
-                  </w:pPr>
-                  <w:r>
-                    <w:rPr>
-                      <w:i/>
-                      <w:color w:val="B7B7B7"/>
-                    </w:rPr>
                     <w:t>Nicer cage and bird assets</w:t>
-                  </w:r>
-                </w:p>
-                <w:p>
-                  <w:pPr>
-                    <w:widowControl w:val="0"/>
-                    <w:numPr>
-                      <w:ilvl w:val="0"/>
-                      <w:numId w:val="1"/>
-                    </w:numPr>
-                    <w:spacing w:line="240" w:lineRule="auto"/>
-                    <w:ind w:left="340" w:hanging="270"/>
-                    <w:rPr>
-                      <w:i/>
-                      <w:color w:val="B7B7B7"/>
-                    </w:rPr>
-                  </w:pPr>
-                  <w:r>
-                    <w:rPr>
-                      <w:i/>
-                      <w:color w:val="B7B7B7"/>
-                    </w:rPr>
-                    <w:t>Room Clutter</w:t>
                   </w:r>
                 </w:p>
                 <w:p>
@@ -6189,16 +6376,6 @@
     </w:p>
     <w:p>
       <w:r>
-        <w:t>Disable player control (including partial) when eating/bathing/in tutorial</w:t>
-      </w:r>
-    </w:p>
-    <w:p>
-      <w:r>
-        <w:t>Sometimes when letting go of seed, physics goes a bit mad.</w:t>
-      </w:r>
-    </w:p>
-    <w:p>
-      <w:r>
         <w:t xml:space="preserve">Animation: </w:t>
       </w:r>
       <w:r>
@@ -6208,6 +6385,20 @@
     <w:p>
       <w:r>
         <w:t>Box fall sound.</w:t>
+      </w:r>
+    </w:p>
+    <w:p>
+      <w:r>
+        <w:t>Finetune player control</w:t>
+      </w:r>
+      <w:r>
+        <w:t xml:space="preserve"> and di</w:t>
+      </w:r>
+      <w:r>
+        <w:t>f</w:t>
+      </w:r>
+      <w:r>
+        <w:t>ficulty</w:t>
       </w:r>
     </w:p>
     <w:p/>
@@ -6221,7 +6412,12 @@
     </w:p>
     <w:p>
       <w:r>
-        <w:t>5th Milestone</w:t>
+        <w:t>Disable player control (including partial) when eating/bathing/in tutorial</w:t>
+      </w:r>
+    </w:p>
+    <w:p>
+      <w:r>
+        <w:t>6th Milestone</w:t>
       </w:r>
     </w:p>
     <w:p/>
@@ -6290,6 +6486,16 @@
     <w:p>
       <w:r>
         <w:t>4th Milestone</w:t>
+      </w:r>
+    </w:p>
+    <w:p>
+      <w:r>
+        <w:t>5th Milestone</w:t>
+      </w:r>
+    </w:p>
+    <w:p>
+      <w:r>
+        <w:t>Sometimes when letting go of seed, physics goes a bit mad.</w:t>
       </w:r>
     </w:p>
     <w:p/>

</xml_diff>

<commit_message>
End of phase 6
</commit_message>
<xml_diff>
--- a/Project Design Doc [WORD].docx
+++ b/Project Design Doc [WORD].docx
@@ -6362,7 +6362,6 @@
         <w:pStyle w:val="Heading1"/>
       </w:pPr>
       <w:r>
-        <w:lastRenderedPageBreak/>
         <w:t>Notes</w:t>
       </w:r>
     </w:p>
@@ -6379,26 +6378,40 @@
         <w:t xml:space="preserve">Animation: </w:t>
       </w:r>
       <w:r>
-        <w:t>Need to revisit so idles don't happen when beak is full and trigger for on ground is a bit odd</w:t>
+        <w:t xml:space="preserve">Need to revisit so idles don't happen when beak is </w:t>
       </w:r>
+      <w:proofErr w:type="gramStart"/>
+      <w:r>
+        <w:t xml:space="preserve">full </w:t>
+      </w:r>
+      <w:r>
+        <w:t>-test</w:t>
+      </w:r>
+      <w:proofErr w:type="gramEnd"/>
     </w:p>
     <w:p>
+      <w:proofErr w:type="gramStart"/>
       <w:r>
-        <w:t>Box fall sound.</w:t>
+        <w:t>Box</w:t>
       </w:r>
+      <w:proofErr w:type="gramEnd"/>
+      <w:r>
+        <w:t xml:space="preserve"> fall sound - play from camera instead so that it is audible. Try </w:t>
+      </w:r>
+      <w:proofErr w:type="spellStart"/>
+      <w:r>
+        <w:t>PlayOneShot</w:t>
+      </w:r>
+      <w:proofErr w:type="spellEnd"/>
     </w:p>
     <w:p>
+      <w:proofErr w:type="spellStart"/>
       <w:r>
-        <w:t>Finetune player control</w:t>
+        <w:t>Seedbox</w:t>
       </w:r>
+      <w:proofErr w:type="spellEnd"/>
       <w:r>
-        <w:t xml:space="preserve"> and di</w:t>
-      </w:r>
-      <w:r>
-        <w:t>f</w:t>
-      </w:r>
-      <w:r>
-        <w:t>ficulty</w:t>
+        <w:t xml:space="preserve"> object</w:t>
       </w:r>
     </w:p>
     <w:p/>
@@ -6408,16 +6421,6 @@
       </w:pPr>
       <w:r>
         <w:t>DOING</w:t>
-      </w:r>
-    </w:p>
-    <w:p>
-      <w:r>
-        <w:t>Disable player control (including partial) when eating/bathing/in tutorial</w:t>
-      </w:r>
-    </w:p>
-    <w:p>
-      <w:r>
-        <w:t>6th Milestone</w:t>
       </w:r>
     </w:p>
     <w:p/>
@@ -6496,6 +6499,37 @@
     <w:p>
       <w:r>
         <w:t>Sometimes when letting go of seed, physics goes a bit mad.</w:t>
+      </w:r>
+    </w:p>
+    <w:p>
+      <w:r>
+        <w:t>Try adding a thin collider just above whole floor to fix jammed on floorboard issue. - Fixed by changing forward to absolute</w:t>
+      </w:r>
+    </w:p>
+    <w:p>
+      <w:r>
+        <w:t>Finetune player control and difficulty - controls changed add life hardness.</w:t>
+      </w:r>
+    </w:p>
+    <w:p>
+      <w:r>
+        <w:t xml:space="preserve">Hop when walking </w:t>
+      </w:r>
+      <w:r>
+        <w:t>and trigger for on ground is a bit odd</w:t>
+      </w:r>
+      <w:r>
+        <w:t xml:space="preserve"> - try changing to measure distance to object below</w:t>
+      </w:r>
+    </w:p>
+    <w:p>
+      <w:r>
+        <w:t>Disable player control (including partial) when eating/bathing/in tutorial -test</w:t>
+      </w:r>
+    </w:p>
+    <w:p>
+      <w:r>
+        <w:t>6th Milestone</w:t>
       </w:r>
     </w:p>
     <w:p/>

</xml_diff>